<commit_message>
stockage, diagramme activité (#2)
</commit_message>
<xml_diff>
--- a/Moteur de jeux/Tableau de bord.docx
+++ b/Moteur de jeux/Tableau de bord.docx
@@ -140,7 +140,90 @@
           <w:sz w:val="24"/>
           <w:szCs w:val="24"/>
         </w:rPr>
-        <w:t>Réaliser un modèle C4</w:t>
+        <w:t>Réfléchir au stockage de données</w:t>
+      </w:r>
+    </w:p>
+    <w:p>
+      <w:pPr>
+        <w:jc w:val="both"/>
+        <w:rPr>
+          <w:sz w:val="24"/>
+          <w:szCs w:val="24"/>
+        </w:rPr>
+      </w:pPr>
+      <w:r>
+        <w:rPr>
+          <w:sz w:val="24"/>
+          <w:szCs w:val="24"/>
+        </w:rPr>
+        <w:t xml:space="preserve"> </w:t>
+      </w:r>
+    </w:p>
+    <w:p>
+      <w:pPr>
+        <w:rPr>
+          <w:sz w:val="24"/>
+          <w:szCs w:val="24"/>
+        </w:rPr>
+      </w:pPr>
+      <w:r>
+        <w:rPr>
+          <w:sz w:val="24"/>
+          <w:szCs w:val="24"/>
+        </w:rPr>
+        <w:t>L’</w:t>
+      </w:r>
+      <w:r>
+        <w:rPr>
+          <w:sz w:val="24"/>
+          <w:szCs w:val="24"/>
+        </w:rPr>
+        <w:t>architecture se décompose généralement en trois niveaux : la présentation, la logique métier et la persistance des données.</w:t>
+      </w:r>
+    </w:p>
+    <w:p>
+      <w:pPr>
+        <w:rPr>
+          <w:sz w:val="24"/>
+          <w:szCs w:val="24"/>
+        </w:rPr>
+      </w:pPr>
+      <w:r>
+        <w:rPr>
+          <w:sz w:val="24"/>
+          <w:szCs w:val="24"/>
+        </w:rPr>
+        <w:t>Au niveau de la présentation, le moteur de jeu gère l'interface utilisateur, les graphiques et l'interaction avec le joueur. Les acteurs impliqués à ce niveau sont les concepteurs d'interface utilisateur et les joueurs eux-mêmes, ayant des besoins axés sur l'expérience visuelle, la convivialité et la réactivité du jeu.</w:t>
+      </w:r>
+    </w:p>
+    <w:p>
+      <w:pPr>
+        <w:rPr>
+          <w:sz w:val="24"/>
+          <w:szCs w:val="24"/>
+        </w:rPr>
+      </w:pPr>
+      <w:r>
+        <w:rPr>
+          <w:sz w:val="24"/>
+          <w:szCs w:val="24"/>
+        </w:rPr>
+        <w:t>La logique métier, quant à elle, englobe les règles du jeu, l'intelligence artificielle, la gestion des événements et autres fonctionnalités cruciales. Les développeurs de jeux et les concepteurs de niveaux sont les acteurs clés à ce niveau, cherchant à satisfaire des besoins tels que des mécaniques de jeu fluides, des ennemis réactifs et une progression engageante.</w:t>
+      </w:r>
+    </w:p>
+    <w:p>
+      <w:pPr>
+        <w:rPr>
+          <w:sz w:val="24"/>
+          <w:szCs w:val="24"/>
+        </w:rPr>
+      </w:pPr>
+      <w:r>
+        <w:rPr>
+          <w:sz w:val="24"/>
+          <w:szCs w:val="24"/>
+        </w:rPr>
+        <w:t>Enfin, la persistance des données gère le stockage et l'accès aux informations du jeu, comme les scores, les paramètres et les sauvegardes. Les administrateurs de bases de données et les analystes de données s'occupent des exigences liées à ce niveau, telles que la fiabilité des données, la récupération après panne et la gestion efficace de grandes quantités d'informations.</w:t>
       </w:r>
     </w:p>
     <w:p>
@@ -434,114 +517,6 @@
       <w:pPr>
         <w:jc w:val="both"/>
         <w:rPr>
-          <w:sz w:val="24"/>
-          <w:szCs w:val="24"/>
-        </w:rPr>
-      </w:pPr>
-    </w:p>
-    <w:p>
-      <w:pPr>
-        <w:jc w:val="both"/>
-        <w:rPr>
-          <w:sz w:val="24"/>
-          <w:szCs w:val="24"/>
-        </w:rPr>
-      </w:pPr>
-    </w:p>
-    <w:p>
-      <w:pPr>
-        <w:jc w:val="both"/>
-        <w:rPr>
-          <w:sz w:val="24"/>
-          <w:szCs w:val="24"/>
-        </w:rPr>
-      </w:pPr>
-    </w:p>
-    <w:p>
-      <w:pPr>
-        <w:jc w:val="both"/>
-        <w:rPr>
-          <w:sz w:val="24"/>
-          <w:szCs w:val="24"/>
-        </w:rPr>
-      </w:pPr>
-    </w:p>
-    <w:p>
-      <w:pPr>
-        <w:jc w:val="both"/>
-        <w:rPr>
-          <w:sz w:val="24"/>
-          <w:szCs w:val="24"/>
-        </w:rPr>
-      </w:pPr>
-    </w:p>
-    <w:p>
-      <w:pPr>
-        <w:jc w:val="both"/>
-        <w:rPr>
-          <w:sz w:val="24"/>
-          <w:szCs w:val="24"/>
-        </w:rPr>
-      </w:pPr>
-    </w:p>
-    <w:p>
-      <w:pPr>
-        <w:jc w:val="both"/>
-        <w:rPr>
-          <w:sz w:val="24"/>
-          <w:szCs w:val="24"/>
-        </w:rPr>
-      </w:pPr>
-    </w:p>
-    <w:p>
-      <w:pPr>
-        <w:jc w:val="both"/>
-        <w:rPr>
-          <w:sz w:val="24"/>
-          <w:szCs w:val="24"/>
-        </w:rPr>
-      </w:pPr>
-    </w:p>
-    <w:p>
-      <w:pPr>
-        <w:jc w:val="both"/>
-        <w:rPr>
-          <w:sz w:val="24"/>
-          <w:szCs w:val="24"/>
-        </w:rPr>
-      </w:pPr>
-    </w:p>
-    <w:p>
-      <w:pPr>
-        <w:jc w:val="both"/>
-        <w:rPr>
-          <w:sz w:val="24"/>
-          <w:szCs w:val="24"/>
-        </w:rPr>
-      </w:pPr>
-    </w:p>
-    <w:p>
-      <w:pPr>
-        <w:jc w:val="both"/>
-        <w:rPr>
-          <w:sz w:val="24"/>
-          <w:szCs w:val="24"/>
-        </w:rPr>
-      </w:pPr>
-    </w:p>
-    <w:p>
-      <w:pPr>
-        <w:jc w:val="both"/>
-        <w:rPr>
-          <w:sz w:val="24"/>
-          <w:szCs w:val="24"/>
-        </w:rPr>
-      </w:pPr>
-    </w:p>
-    <w:p>
-      <w:pPr>
-        <w:jc w:val="both"/>
-        <w:rPr>
           <w:b/>
           <w:bCs/>
           <w:sz w:val="28"/>
@@ -571,6 +546,7 @@
       </w:pPr>
       <w:r>
         <w:rPr>
+          <w:noProof/>
           <w:sz w:val="24"/>
           <w:szCs w:val="24"/>
         </w:rPr>
@@ -683,6 +659,296 @@
         <w:t>.</w:t>
       </w:r>
     </w:p>
+    <w:p>
+      <w:pPr>
+        <w:spacing w:after="0"/>
+        <w:jc w:val="both"/>
+        <w:rPr>
+          <w:sz w:val="24"/>
+          <w:szCs w:val="24"/>
+        </w:rPr>
+      </w:pPr>
+      <w:r>
+        <w:rPr>
+          <w:sz w:val="24"/>
+          <w:szCs w:val="24"/>
+        </w:rPr>
+        <w:drawing>
+          <wp:inline distT="0" distB="0" distL="0" distR="0" wp14:anchorId="76ED7328" wp14:editId="14C488C2">
+            <wp:extent cx="5760720" cy="3167380"/>
+            <wp:effectExtent l="0" t="0" r="0" b="0"/>
+            <wp:docPr id="1719413348" name="Image 1" descr="Une image contenant diagramme, texte, capture d’écran, ligne&#10;&#10;Description générée automatiquement"/>
+            <wp:cNvGraphicFramePr>
+              <a:graphicFrameLocks xmlns:a="http://schemas.openxmlformats.org/drawingml/2006/main" noChangeAspect="1"/>
+            </wp:cNvGraphicFramePr>
+            <a:graphic xmlns:a="http://schemas.openxmlformats.org/drawingml/2006/main">
+              <a:graphicData uri="http://schemas.openxmlformats.org/drawingml/2006/picture">
+                <pic:pic xmlns:pic="http://schemas.openxmlformats.org/drawingml/2006/picture">
+                  <pic:nvPicPr>
+                    <pic:cNvPr id="1719413348" name="Image 1" descr="Une image contenant diagramme, texte, capture d’écran, ligne&#10;&#10;Description générée automatiquement"/>
+                    <pic:cNvPicPr/>
+                  </pic:nvPicPr>
+                  <pic:blipFill>
+                    <a:blip r:embed="rId6"/>
+                    <a:stretch>
+                      <a:fillRect/>
+                    </a:stretch>
+                  </pic:blipFill>
+                  <pic:spPr>
+                    <a:xfrm>
+                      <a:off x="0" y="0"/>
+                      <a:ext cx="5760720" cy="3167380"/>
+                    </a:xfrm>
+                    <a:prstGeom prst="rect">
+                      <a:avLst/>
+                    </a:prstGeom>
+                  </pic:spPr>
+                </pic:pic>
+              </a:graphicData>
+            </a:graphic>
+          </wp:inline>
+        </w:drawing>
+      </w:r>
+    </w:p>
+    <w:p>
+      <w:pPr>
+        <w:spacing w:after="0"/>
+        <w:jc w:val="both"/>
+        <w:rPr>
+          <w:sz w:val="24"/>
+          <w:szCs w:val="24"/>
+        </w:rPr>
+      </w:pPr>
+      <w:r>
+        <w:rPr>
+          <w:sz w:val="24"/>
+          <w:szCs w:val="24"/>
+        </w:rPr>
+        <w:lastRenderedPageBreak/>
+        <w:drawing>
+          <wp:inline distT="0" distB="0" distL="0" distR="0" wp14:anchorId="61356E3A" wp14:editId="59D2907E">
+            <wp:extent cx="2453853" cy="3749365"/>
+            <wp:effectExtent l="0" t="0" r="3810" b="3810"/>
+            <wp:docPr id="1780034707" name="Image 1" descr="Une image contenant texte, Police, capture d’écran, ligne&#10;&#10;Description générée automatiquement"/>
+            <wp:cNvGraphicFramePr>
+              <a:graphicFrameLocks xmlns:a="http://schemas.openxmlformats.org/drawingml/2006/main" noChangeAspect="1"/>
+            </wp:cNvGraphicFramePr>
+            <a:graphic xmlns:a="http://schemas.openxmlformats.org/drawingml/2006/main">
+              <a:graphicData uri="http://schemas.openxmlformats.org/drawingml/2006/picture">
+                <pic:pic xmlns:pic="http://schemas.openxmlformats.org/drawingml/2006/picture">
+                  <pic:nvPicPr>
+                    <pic:cNvPr id="1780034707" name="Image 1" descr="Une image contenant texte, Police, capture d’écran, ligne&#10;&#10;Description générée automatiquement"/>
+                    <pic:cNvPicPr/>
+                  </pic:nvPicPr>
+                  <pic:blipFill>
+                    <a:blip r:embed="rId7"/>
+                    <a:stretch>
+                      <a:fillRect/>
+                    </a:stretch>
+                  </pic:blipFill>
+                  <pic:spPr>
+                    <a:xfrm>
+                      <a:off x="0" y="0"/>
+                      <a:ext cx="2453853" cy="3749365"/>
+                    </a:xfrm>
+                    <a:prstGeom prst="rect">
+                      <a:avLst/>
+                    </a:prstGeom>
+                  </pic:spPr>
+                </pic:pic>
+              </a:graphicData>
+            </a:graphic>
+          </wp:inline>
+        </w:drawing>
+      </w:r>
+    </w:p>
+    <w:p>
+      <w:pPr>
+        <w:spacing w:after="0"/>
+        <w:jc w:val="both"/>
+        <w:rPr>
+          <w:sz w:val="24"/>
+          <w:szCs w:val="24"/>
+        </w:rPr>
+      </w:pPr>
+    </w:p>
+    <w:p>
+      <w:pPr>
+        <w:spacing w:after="0"/>
+        <w:jc w:val="both"/>
+        <w:rPr>
+          <w:b/>
+          <w:bCs/>
+          <w:sz w:val="28"/>
+          <w:szCs w:val="28"/>
+          <w:u w:val="single"/>
+        </w:rPr>
+      </w:pPr>
+      <w:r>
+        <w:rPr>
+          <w:b/>
+          <w:bCs/>
+          <w:sz w:val="28"/>
+          <w:szCs w:val="28"/>
+          <w:u w:val="single"/>
+        </w:rPr>
+        <w:t xml:space="preserve">Stockage des données : </w:t>
+      </w:r>
+    </w:p>
+    <w:p>
+      <w:pPr>
+        <w:rPr>
+          <w:sz w:val="24"/>
+          <w:szCs w:val="24"/>
+          <w:u w:val="single"/>
+          <w:lang w:eastAsia="fr-FR"/>
+        </w:rPr>
+      </w:pPr>
+      <w:r>
+        <w:rPr>
+          <w:lang w:eastAsia="fr-FR"/>
+        </w:rPr>
+        <w:br/>
+      </w:r>
+      <w:r>
+        <w:rPr>
+          <w:sz w:val="24"/>
+          <w:szCs w:val="24"/>
+          <w:u w:val="single"/>
+          <w:lang w:eastAsia="fr-FR"/>
+        </w:rPr>
+        <w:t>Stockage des fichiers binaires (</w:t>
+      </w:r>
+      <w:proofErr w:type="spellStart"/>
+      <w:r>
+        <w:rPr>
+          <w:sz w:val="24"/>
+          <w:szCs w:val="24"/>
+          <w:u w:val="single"/>
+          <w:lang w:eastAsia="fr-FR"/>
+        </w:rPr>
+        <w:t>maps</w:t>
+      </w:r>
+      <w:proofErr w:type="spellEnd"/>
+      <w:r>
+        <w:rPr>
+          <w:sz w:val="24"/>
+          <w:szCs w:val="24"/>
+          <w:u w:val="single"/>
+          <w:lang w:eastAsia="fr-FR"/>
+        </w:rPr>
+        <w:t>, textures, etc.) :</w:t>
+      </w:r>
+    </w:p>
+    <w:p>
+      <w:pPr>
+        <w:rPr>
+          <w:sz w:val="24"/>
+          <w:szCs w:val="24"/>
+          <w:lang w:eastAsia="fr-FR"/>
+        </w:rPr>
+      </w:pPr>
+      <w:r>
+        <w:rPr>
+          <w:sz w:val="24"/>
+          <w:szCs w:val="24"/>
+          <w:lang w:eastAsia="fr-FR"/>
+        </w:rPr>
+        <w:t>S</w:t>
+      </w:r>
+      <w:r>
+        <w:rPr>
+          <w:sz w:val="24"/>
+          <w:szCs w:val="24"/>
+          <w:lang w:eastAsia="fr-FR"/>
+        </w:rPr>
+        <w:t>ystème de stockage distribué pour gérer les fichiers binaires volumineux, tels que Google Cloud Storage. Ce service offre une mise à l'échelle facile pour le stockage de gros fichiers.</w:t>
+      </w:r>
+    </w:p>
+    <w:p>
+      <w:pPr>
+        <w:rPr>
+          <w:sz w:val="24"/>
+          <w:szCs w:val="24"/>
+          <w:u w:val="single"/>
+          <w:lang w:eastAsia="fr-FR"/>
+        </w:rPr>
+      </w:pPr>
+      <w:r>
+        <w:rPr>
+          <w:sz w:val="24"/>
+          <w:szCs w:val="24"/>
+          <w:u w:val="single"/>
+          <w:lang w:eastAsia="fr-FR"/>
+        </w:rPr>
+        <w:t>Base de données pour les données structurées (armes, menus, etc.) :</w:t>
+      </w:r>
+    </w:p>
+    <w:p>
+      <w:pPr>
+        <w:rPr>
+          <w:sz w:val="24"/>
+          <w:szCs w:val="24"/>
+          <w:lang w:eastAsia="fr-FR"/>
+        </w:rPr>
+      </w:pPr>
+      <w:r>
+        <w:rPr>
+          <w:sz w:val="24"/>
+          <w:szCs w:val="24"/>
+          <w:lang w:eastAsia="fr-FR"/>
+        </w:rPr>
+        <w:t>B</w:t>
+      </w:r>
+      <w:r>
+        <w:rPr>
+          <w:sz w:val="24"/>
+          <w:szCs w:val="24"/>
+          <w:lang w:eastAsia="fr-FR"/>
+        </w:rPr>
+        <w:t xml:space="preserve">ase de données qui prend en charge la mise à l'échelle horizontale pour gérer un grand nombre de requêtes. </w:t>
+      </w:r>
+      <w:r>
+        <w:rPr>
+          <w:sz w:val="24"/>
+          <w:szCs w:val="24"/>
+          <w:lang w:eastAsia="fr-FR"/>
+        </w:rPr>
+        <w:t>Une</w:t>
+      </w:r>
+      <w:r>
+        <w:rPr>
+          <w:sz w:val="24"/>
+          <w:szCs w:val="24"/>
+          <w:lang w:eastAsia="fr-FR"/>
+        </w:rPr>
+        <w:t xml:space="preserve"> base de données NoSQL comme MongoDB</w:t>
+      </w:r>
+      <w:r>
+        <w:rPr>
+          <w:sz w:val="24"/>
+          <w:szCs w:val="24"/>
+          <w:lang w:eastAsia="fr-FR"/>
+        </w:rPr>
+        <w:t xml:space="preserve"> peut</w:t>
+      </w:r>
+      <w:r>
+        <w:rPr>
+          <w:sz w:val="24"/>
+          <w:szCs w:val="24"/>
+          <w:lang w:eastAsia="fr-FR"/>
+        </w:rPr>
+        <w:t xml:space="preserve"> être </w:t>
+      </w:r>
+      <w:r>
+        <w:rPr>
+          <w:sz w:val="24"/>
+          <w:szCs w:val="24"/>
+          <w:lang w:eastAsia="fr-FR"/>
+        </w:rPr>
+        <w:t>un bon choix.</w:t>
+      </w:r>
+    </w:p>
     <w:p/>
     <w:sectPr>
       <w:pgSz w:w="11906" w:h="16838"/>
@@ -1034,6 +1300,123 @@
     </w:lvl>
   </w:abstractNum>
   <w:abstractNum w:abstractNumId="3" w15:restartNumberingAfterBreak="0">
+    <w:nsid w:val="5ADD194A"/>
+    <w:multiLevelType w:val="multilevel"/>
+    <w:tmpl w:val="A1721A1A"/>
+    <w:lvl w:ilvl="0">
+      <w:start w:val="1"/>
+      <w:numFmt w:val="decimal"/>
+      <w:lvlText w:val="%1."/>
+      <w:lvlJc w:val="left"/>
+      <w:pPr>
+        <w:tabs>
+          <w:tab w:val="num" w:pos="720"/>
+        </w:tabs>
+        <w:ind w:left="720" w:hanging="360"/>
+      </w:pPr>
+    </w:lvl>
+    <w:lvl w:ilvl="1">
+      <w:start w:val="1"/>
+      <w:numFmt w:val="bullet"/>
+      <w:lvlText w:val=""/>
+      <w:lvlJc w:val="left"/>
+      <w:pPr>
+        <w:tabs>
+          <w:tab w:val="num" w:pos="1440"/>
+        </w:tabs>
+        <w:ind w:left="1440" w:hanging="360"/>
+      </w:pPr>
+      <w:rPr>
+        <w:rFonts w:ascii="Symbol" w:hAnsi="Symbol" w:hint="default"/>
+        <w:sz w:val="20"/>
+      </w:rPr>
+    </w:lvl>
+    <w:lvl w:ilvl="2" w:tentative="1">
+      <w:start w:val="1"/>
+      <w:numFmt w:val="decimal"/>
+      <w:lvlText w:val="%3."/>
+      <w:lvlJc w:val="left"/>
+      <w:pPr>
+        <w:tabs>
+          <w:tab w:val="num" w:pos="2160"/>
+        </w:tabs>
+        <w:ind w:left="2160" w:hanging="360"/>
+      </w:pPr>
+    </w:lvl>
+    <w:lvl w:ilvl="3" w:tentative="1">
+      <w:start w:val="1"/>
+      <w:numFmt w:val="decimal"/>
+      <w:lvlText w:val="%4."/>
+      <w:lvlJc w:val="left"/>
+      <w:pPr>
+        <w:tabs>
+          <w:tab w:val="num" w:pos="2880"/>
+        </w:tabs>
+        <w:ind w:left="2880" w:hanging="360"/>
+      </w:pPr>
+    </w:lvl>
+    <w:lvl w:ilvl="4" w:tentative="1">
+      <w:start w:val="1"/>
+      <w:numFmt w:val="decimal"/>
+      <w:lvlText w:val="%5."/>
+      <w:lvlJc w:val="left"/>
+      <w:pPr>
+        <w:tabs>
+          <w:tab w:val="num" w:pos="3600"/>
+        </w:tabs>
+        <w:ind w:left="3600" w:hanging="360"/>
+      </w:pPr>
+    </w:lvl>
+    <w:lvl w:ilvl="5" w:tentative="1">
+      <w:start w:val="1"/>
+      <w:numFmt w:val="decimal"/>
+      <w:lvlText w:val="%6."/>
+      <w:lvlJc w:val="left"/>
+      <w:pPr>
+        <w:tabs>
+          <w:tab w:val="num" w:pos="4320"/>
+        </w:tabs>
+        <w:ind w:left="4320" w:hanging="360"/>
+      </w:pPr>
+    </w:lvl>
+    <w:lvl w:ilvl="6" w:tentative="1">
+      <w:start w:val="1"/>
+      <w:numFmt w:val="decimal"/>
+      <w:lvlText w:val="%7."/>
+      <w:lvlJc w:val="left"/>
+      <w:pPr>
+        <w:tabs>
+          <w:tab w:val="num" w:pos="5040"/>
+        </w:tabs>
+        <w:ind w:left="5040" w:hanging="360"/>
+      </w:pPr>
+    </w:lvl>
+    <w:lvl w:ilvl="7" w:tentative="1">
+      <w:start w:val="1"/>
+      <w:numFmt w:val="decimal"/>
+      <w:lvlText w:val="%8."/>
+      <w:lvlJc w:val="left"/>
+      <w:pPr>
+        <w:tabs>
+          <w:tab w:val="num" w:pos="5760"/>
+        </w:tabs>
+        <w:ind w:left="5760" w:hanging="360"/>
+      </w:pPr>
+    </w:lvl>
+    <w:lvl w:ilvl="8" w:tentative="1">
+      <w:start w:val="1"/>
+      <w:numFmt w:val="decimal"/>
+      <w:lvlText w:val="%9."/>
+      <w:lvlJc w:val="left"/>
+      <w:pPr>
+        <w:tabs>
+          <w:tab w:val="num" w:pos="6480"/>
+        </w:tabs>
+        <w:ind w:left="6480" w:hanging="360"/>
+      </w:pPr>
+    </w:lvl>
+  </w:abstractNum>
+  <w:abstractNum w:abstractNumId="4" w15:restartNumberingAfterBreak="0">
     <w:nsid w:val="78F05646"/>
     <w:multiLevelType w:val="hybridMultilevel"/>
     <w:tmpl w:val="8C6CB2CE"/>
@@ -1147,7 +1530,7 @@
     </w:lvl>
   </w:abstractNum>
   <w:num w:numId="1" w16cid:durableId="148711138">
-    <w:abstractNumId w:val="3"/>
+    <w:abstractNumId w:val="4"/>
   </w:num>
   <w:num w:numId="2" w16cid:durableId="789520427">
     <w:abstractNumId w:val="2"/>
@@ -1157,6 +1540,9 @@
   </w:num>
   <w:num w:numId="4" w16cid:durableId="1650086132">
     <w:abstractNumId w:val="1"/>
+  </w:num>
+  <w:num w:numId="5" w16cid:durableId="1546601768">
+    <w:abstractNumId w:val="3"/>
   </w:num>
 </w:numbering>
 </file>
@@ -1601,6 +1987,35 @@
       <w:contextualSpacing/>
     </w:pPr>
   </w:style>
+  <w:style w:type="paragraph" w:styleId="NormalWeb">
+    <w:name w:val="Normal (Web)"/>
+    <w:basedOn w:val="Normal"/>
+    <w:uiPriority w:val="99"/>
+    <w:unhideWhenUsed/>
+    <w:rsid w:val="00EC671D"/>
+    <w:pPr>
+      <w:spacing w:before="100" w:beforeAutospacing="1" w:after="100" w:afterAutospacing="1" w:line="240" w:lineRule="auto"/>
+    </w:pPr>
+    <w:rPr>
+      <w:rFonts w:ascii="Times New Roman" w:eastAsia="Times New Roman" w:hAnsi="Times New Roman" w:cs="Times New Roman"/>
+      <w:kern w:val="0"/>
+      <w:sz w:val="24"/>
+      <w:szCs w:val="24"/>
+      <w:lang w:eastAsia="fr-FR"/>
+      <w14:ligatures w14:val="none"/>
+    </w:rPr>
+  </w:style>
+  <w:style w:type="character" w:styleId="lev">
+    <w:name w:val="Strong"/>
+    <w:basedOn w:val="Policepardfaut"/>
+    <w:uiPriority w:val="22"/>
+    <w:qFormat/>
+    <w:rsid w:val="00AA2275"/>
+    <w:rPr>
+      <w:b/>
+      <w:bCs/>
+    </w:rPr>
+  </w:style>
 </w:styles>
 </file>
 

</xml_diff>

<commit_message>
stockage, cluster db (#6)
</commit_message>
<xml_diff>
--- a/Moteur de jeux/Tableau de bord.docx
+++ b/Moteur de jeux/Tableau de bord.docx
@@ -670,6 +670,7 @@
       </w:pPr>
       <w:r>
         <w:rPr>
+          <w:noProof/>
           <w:sz w:val="24"/>
           <w:szCs w:val="24"/>
         </w:rPr>
@@ -721,6 +722,7 @@
       </w:pPr>
       <w:r>
         <w:rPr>
+          <w:noProof/>
           <w:sz w:val="24"/>
           <w:szCs w:val="24"/>
         </w:rPr>
@@ -792,7 +794,7 @@
           <w:szCs w:val="28"/>
           <w:u w:val="single"/>
         </w:rPr>
-        <w:t xml:space="preserve">Stockage des données : </w:t>
+        <w:t>Stockage des données :</w:t>
       </w:r>
     </w:p>
     <w:p>
@@ -837,43 +839,17 @@
           <w:u w:val="single"/>
           <w:lang w:eastAsia="fr-FR"/>
         </w:rPr>
-        <w:t>, textures, etc.) :</w:t>
-      </w:r>
-    </w:p>
-    <w:p>
-      <w:pPr>
-        <w:rPr>
-          <w:sz w:val="24"/>
-          <w:szCs w:val="24"/>
-          <w:lang w:eastAsia="fr-FR"/>
-        </w:rPr>
-      </w:pPr>
-      <w:r>
-        <w:rPr>
-          <w:sz w:val="24"/>
-          <w:szCs w:val="24"/>
-          <w:lang w:eastAsia="fr-FR"/>
-        </w:rPr>
-        <w:t>S</w:t>
-      </w:r>
-      <w:r>
-        <w:rPr>
-          <w:sz w:val="24"/>
-          <w:szCs w:val="24"/>
-          <w:lang w:eastAsia="fr-FR"/>
-        </w:rPr>
-        <w:t>ystème de stockage distribué pour gérer les fichiers binaires volumineux, tels que Google Cloud Storage. Ce service offre une mise à l'échelle facile pour le stockage de gros fichiers.</w:t>
-      </w:r>
-    </w:p>
-    <w:p>
-      <w:pPr>
+        <w:t xml:space="preserve">, textures, </w:t>
+      </w:r>
+      <w:r>
         <w:rPr>
           <w:sz w:val="24"/>
           <w:szCs w:val="24"/>
           <w:u w:val="single"/>
           <w:lang w:eastAsia="fr-FR"/>
         </w:rPr>
-      </w:pPr>
+        <w:t>modèle 3D</w:t>
+      </w:r>
       <w:r>
         <w:rPr>
           <w:sz w:val="24"/>
@@ -881,6 +857,83 @@
           <w:u w:val="single"/>
           <w:lang w:eastAsia="fr-FR"/>
         </w:rPr>
+        <w:t>) :</w:t>
+      </w:r>
+    </w:p>
+    <w:p>
+      <w:pPr>
+        <w:rPr>
+          <w:sz w:val="24"/>
+          <w:szCs w:val="24"/>
+          <w:lang w:eastAsia="fr-FR"/>
+        </w:rPr>
+      </w:pPr>
+      <w:r>
+        <w:rPr>
+          <w:sz w:val="24"/>
+          <w:szCs w:val="24"/>
+          <w:lang w:eastAsia="fr-FR"/>
+        </w:rPr>
+        <w:t>S</w:t>
+      </w:r>
+      <w:r>
+        <w:rPr>
+          <w:sz w:val="24"/>
+          <w:szCs w:val="24"/>
+          <w:lang w:eastAsia="fr-FR"/>
+        </w:rPr>
+        <w:t>ystème de stockage distribué pour gérer les fichiers binaires volumineux, tels que Google Cloud Storage. Ce service offre une mise à l'échelle facile pour le stockage de gros fichiers.</w:t>
+      </w:r>
+    </w:p>
+    <w:p>
+      <w:pPr>
+        <w:rPr>
+          <w:sz w:val="24"/>
+          <w:szCs w:val="24"/>
+          <w:lang w:eastAsia="fr-FR"/>
+        </w:rPr>
+      </w:pPr>
+      <w:r>
+        <w:rPr>
+          <w:sz w:val="24"/>
+          <w:szCs w:val="24"/>
+          <w:lang w:eastAsia="fr-FR"/>
+        </w:rPr>
+        <w:t>Pourquoi : prix moi élev</w:t>
+      </w:r>
+      <w:r>
+        <w:rPr>
+          <w:sz w:val="24"/>
+          <w:szCs w:val="24"/>
+          <w:lang w:eastAsia="fr-FR"/>
+        </w:rPr>
+        <w:t>é</w:t>
+      </w:r>
+      <w:r>
+        <w:rPr>
+          <w:sz w:val="24"/>
+          <w:szCs w:val="24"/>
+          <w:lang w:eastAsia="fr-FR"/>
+        </w:rPr>
+        <w:t>, et capacité de stockage bcp plus intéressante</w:t>
+      </w:r>
+    </w:p>
+    <w:p>
+      <w:pPr>
+        <w:rPr>
+          <w:sz w:val="24"/>
+          <w:szCs w:val="24"/>
+          <w:u w:val="single"/>
+          <w:lang w:eastAsia="fr-FR"/>
+        </w:rPr>
+      </w:pPr>
+      <w:r>
+        <w:rPr>
+          <w:sz w:val="24"/>
+          <w:szCs w:val="24"/>
+          <w:u w:val="single"/>
+          <w:lang w:eastAsia="fr-FR"/>
+        </w:rPr>
         <w:t>Base de données pour les données structurées (armes, menus, etc.) :</w:t>
       </w:r>
     </w:p>
@@ -947,6 +1000,70 @@
           <w:lang w:eastAsia="fr-FR"/>
         </w:rPr>
         <w:t>un bon choix.</w:t>
+      </w:r>
+    </w:p>
+    <w:p>
+      <w:pPr>
+        <w:rPr>
+          <w:sz w:val="24"/>
+          <w:szCs w:val="24"/>
+        </w:rPr>
+      </w:pPr>
+      <w:proofErr w:type="spellStart"/>
+      <w:r>
+        <w:rPr>
+          <w:sz w:val="24"/>
+          <w:szCs w:val="24"/>
+          <w:u w:val="single"/>
+        </w:rPr>
+        <w:t>Sharding</w:t>
+      </w:r>
+      <w:proofErr w:type="spellEnd"/>
+      <w:r>
+        <w:rPr>
+          <w:sz w:val="24"/>
+          <w:szCs w:val="24"/>
+        </w:rPr>
+        <w:t xml:space="preserve"> : MongoDB offre une fonctionnalité de </w:t>
+      </w:r>
+      <w:proofErr w:type="spellStart"/>
+      <w:r>
+        <w:rPr>
+          <w:sz w:val="24"/>
+          <w:szCs w:val="24"/>
+        </w:rPr>
+        <w:t>sharding</w:t>
+      </w:r>
+      <w:proofErr w:type="spellEnd"/>
+      <w:r>
+        <w:rPr>
+          <w:sz w:val="24"/>
+          <w:szCs w:val="24"/>
+        </w:rPr>
+        <w:t xml:space="preserve"> qui permet de distribuer les données sur plusieurs serveurs. Cela permet de répartir la charge de travail et d'assurer une réponse rapide aux requêtes, même lorsque la quantité de données augmente.</w:t>
+      </w:r>
+    </w:p>
+    <w:p>
+      <w:pPr>
+        <w:rPr>
+          <w:sz w:val="24"/>
+          <w:szCs w:val="24"/>
+        </w:rPr>
+      </w:pPr>
+      <w:r>
+        <w:rPr>
+          <w:sz w:val="24"/>
+          <w:szCs w:val="24"/>
+          <w:u w:val="single"/>
+        </w:rPr>
+        <w:t>Réplication</w:t>
+      </w:r>
+      <w:r>
+        <w:rPr>
+          <w:sz w:val="24"/>
+          <w:szCs w:val="24"/>
+        </w:rPr>
+        <w:t xml:space="preserve"> : Pour garantir une haute disponibilité et une tolérance aux pannes, MongoDB prend en charge la réplication des données. Les données sont copiées sur plusieurs nœuds, ce qui permet au système de continuer à fonctionner même en cas de défaillance d'un nœud.</w:t>
       </w:r>
     </w:p>
     <w:p/>
@@ -1187,6 +1304,119 @@
     </w:lvl>
   </w:abstractNum>
   <w:abstractNum w:abstractNumId="2" w15:restartNumberingAfterBreak="0">
+    <w:nsid w:val="2F8245E4"/>
+    <w:multiLevelType w:val="multilevel"/>
+    <w:tmpl w:val="0F8E2A02"/>
+    <w:lvl w:ilvl="0">
+      <w:start w:val="1"/>
+      <w:numFmt w:val="decimal"/>
+      <w:lvlText w:val="%1."/>
+      <w:lvlJc w:val="left"/>
+      <w:pPr>
+        <w:tabs>
+          <w:tab w:val="num" w:pos="720"/>
+        </w:tabs>
+        <w:ind w:left="720" w:hanging="360"/>
+      </w:pPr>
+    </w:lvl>
+    <w:lvl w:ilvl="1" w:tentative="1">
+      <w:start w:val="1"/>
+      <w:numFmt w:val="decimal"/>
+      <w:lvlText w:val="%2."/>
+      <w:lvlJc w:val="left"/>
+      <w:pPr>
+        <w:tabs>
+          <w:tab w:val="num" w:pos="1440"/>
+        </w:tabs>
+        <w:ind w:left="1440" w:hanging="360"/>
+      </w:pPr>
+    </w:lvl>
+    <w:lvl w:ilvl="2" w:tentative="1">
+      <w:start w:val="1"/>
+      <w:numFmt w:val="decimal"/>
+      <w:lvlText w:val="%3."/>
+      <w:lvlJc w:val="left"/>
+      <w:pPr>
+        <w:tabs>
+          <w:tab w:val="num" w:pos="2160"/>
+        </w:tabs>
+        <w:ind w:left="2160" w:hanging="360"/>
+      </w:pPr>
+    </w:lvl>
+    <w:lvl w:ilvl="3" w:tentative="1">
+      <w:start w:val="1"/>
+      <w:numFmt w:val="decimal"/>
+      <w:lvlText w:val="%4."/>
+      <w:lvlJc w:val="left"/>
+      <w:pPr>
+        <w:tabs>
+          <w:tab w:val="num" w:pos="2880"/>
+        </w:tabs>
+        <w:ind w:left="2880" w:hanging="360"/>
+      </w:pPr>
+    </w:lvl>
+    <w:lvl w:ilvl="4" w:tentative="1">
+      <w:start w:val="1"/>
+      <w:numFmt w:val="decimal"/>
+      <w:lvlText w:val="%5."/>
+      <w:lvlJc w:val="left"/>
+      <w:pPr>
+        <w:tabs>
+          <w:tab w:val="num" w:pos="3600"/>
+        </w:tabs>
+        <w:ind w:left="3600" w:hanging="360"/>
+      </w:pPr>
+    </w:lvl>
+    <w:lvl w:ilvl="5" w:tentative="1">
+      <w:start w:val="1"/>
+      <w:numFmt w:val="decimal"/>
+      <w:lvlText w:val="%6."/>
+      <w:lvlJc w:val="left"/>
+      <w:pPr>
+        <w:tabs>
+          <w:tab w:val="num" w:pos="4320"/>
+        </w:tabs>
+        <w:ind w:left="4320" w:hanging="360"/>
+      </w:pPr>
+    </w:lvl>
+    <w:lvl w:ilvl="6" w:tentative="1">
+      <w:start w:val="1"/>
+      <w:numFmt w:val="decimal"/>
+      <w:lvlText w:val="%7."/>
+      <w:lvlJc w:val="left"/>
+      <w:pPr>
+        <w:tabs>
+          <w:tab w:val="num" w:pos="5040"/>
+        </w:tabs>
+        <w:ind w:left="5040" w:hanging="360"/>
+      </w:pPr>
+    </w:lvl>
+    <w:lvl w:ilvl="7" w:tentative="1">
+      <w:start w:val="1"/>
+      <w:numFmt w:val="decimal"/>
+      <w:lvlText w:val="%8."/>
+      <w:lvlJc w:val="left"/>
+      <w:pPr>
+        <w:tabs>
+          <w:tab w:val="num" w:pos="5760"/>
+        </w:tabs>
+        <w:ind w:left="5760" w:hanging="360"/>
+      </w:pPr>
+    </w:lvl>
+    <w:lvl w:ilvl="8" w:tentative="1">
+      <w:start w:val="1"/>
+      <w:numFmt w:val="decimal"/>
+      <w:lvlText w:val="%9."/>
+      <w:lvlJc w:val="left"/>
+      <w:pPr>
+        <w:tabs>
+          <w:tab w:val="num" w:pos="6480"/>
+        </w:tabs>
+        <w:ind w:left="6480" w:hanging="360"/>
+      </w:pPr>
+    </w:lvl>
+  </w:abstractNum>
+  <w:abstractNum w:abstractNumId="3" w15:restartNumberingAfterBreak="0">
     <w:nsid w:val="57773D3B"/>
     <w:multiLevelType w:val="hybridMultilevel"/>
     <w:tmpl w:val="93EEB84A"/>
@@ -1299,7 +1529,7 @@
       </w:rPr>
     </w:lvl>
   </w:abstractNum>
-  <w:abstractNum w:abstractNumId="3" w15:restartNumberingAfterBreak="0">
+  <w:abstractNum w:abstractNumId="4" w15:restartNumberingAfterBreak="0">
     <w:nsid w:val="5ADD194A"/>
     <w:multiLevelType w:val="multilevel"/>
     <w:tmpl w:val="A1721A1A"/>
@@ -1416,7 +1646,7 @@
       </w:pPr>
     </w:lvl>
   </w:abstractNum>
-  <w:abstractNum w:abstractNumId="4" w15:restartNumberingAfterBreak="0">
+  <w:abstractNum w:abstractNumId="5" w15:restartNumberingAfterBreak="0">
     <w:nsid w:val="78F05646"/>
     <w:multiLevelType w:val="hybridMultilevel"/>
     <w:tmpl w:val="8C6CB2CE"/>
@@ -1530,10 +1760,10 @@
     </w:lvl>
   </w:abstractNum>
   <w:num w:numId="1" w16cid:durableId="148711138">
-    <w:abstractNumId w:val="4"/>
+    <w:abstractNumId w:val="5"/>
   </w:num>
   <w:num w:numId="2" w16cid:durableId="789520427">
-    <w:abstractNumId w:val="2"/>
+    <w:abstractNumId w:val="3"/>
   </w:num>
   <w:num w:numId="3" w16cid:durableId="1232814947">
     <w:abstractNumId w:val="0"/>
@@ -1542,7 +1772,10 @@
     <w:abstractNumId w:val="1"/>
   </w:num>
   <w:num w:numId="5" w16cid:durableId="1546601768">
-    <w:abstractNumId w:val="3"/>
+    <w:abstractNumId w:val="4"/>
+  </w:num>
+  <w:num w:numId="6" w16cid:durableId="1772704534">
+    <w:abstractNumId w:val="2"/>
   </w:num>
 </w:numbering>
 </file>

</xml_diff>